<commit_message>
feat: Add new portfolio to resume
</commit_message>
<xml_diff>
--- a/static/Ari_Abramowitz_Resume.docx
+++ b/static/Ari_Abramowitz_Resume.docx
@@ -55,7 +55,7 @@
               <w:bottom w:val="nil" w:sz="0" w:space="0" w:color="000000" tmln="20, 20, 20, 0, 0"/>
               <w:right w:val="nil" w:sz="0" w:space="0" w:color="000000" tmln="20, 20, 20, 0, 0"/>
             </w:tcBorders>
-            <w:tmTcPr id="1735459061" protected="0"/>
+            <w:tmTcPr id="1736856130" protected="0"/>
           </w:tcPr>
           <w:p>
             <w:pPr>
@@ -141,7 +141,7 @@
               <w:bottom w:val="nil" w:sz="0" w:space="0" w:color="000000" tmln="20, 20, 20, 0, 0"/>
               <w:right w:val="nil" w:sz="0" w:space="0" w:color="000000" tmln="20, 20, 20, 0, 0"/>
             </w:tcBorders>
-            <w:tmTcPr id="1735459061" protected="0"/>
+            <w:tmTcPr id="1736856130" protected="0"/>
           </w:tcPr>
           <w:p>
             <w:pPr>
@@ -222,7 +222,7 @@
               <w:bottom w:val="nil" w:sz="0" w:space="0" w:color="000000" tmln="20, 20, 20, 0, 0"/>
               <w:right w:val="nil" w:sz="0" w:space="0" w:color="000000" tmln="20, 20, 20, 0, 0"/>
             </w:tcBorders>
-            <w:tmTcPr id="1735459061" protected="0"/>
+            <w:tmTcPr id="1736856130" protected="0"/>
           </w:tcPr>
           <w:p>
             <w:pPr>
@@ -233,7 +233,8 @@
                 <w:tab w:val="right" w:pos="9360" w:leader="none"/>
               </w:tabs>
               <w:rPr>
-                <w:sz w:val="52"/>
+                <w:color w:val="2a7b88"/>
+                <w:sz w:val="20"/>
                 <w:szCs w:val="20"/>
               </w:rPr>
             </w:pPr>
@@ -241,12 +242,11 @@
               <w:r>
                 <w:rPr>
                   <w:rStyle w:val="char11"/>
-                  <w:color w:val="008080"/>
                   <w:sz w:val="20"/>
                   <w:szCs w:val="20"/>
                   <w:u w:color="auto" w:val="none"/>
                 </w:rPr>
-                <w:t>ariabr.netlify.app</w:t>
+                <w:t>ariabramowitz.me</w:t>
               </w:r>
             </w:hyperlink>
           </w:p>
@@ -1209,11 +1209,6 @@
         </w:rPr>
         <w:t>Developed and maintained a platform supporting Israel and the Jewish community, attracting 1.2k+ users</w:t>
       </w:r>
-      <w:r>
-        <w:rPr>
-          <w:color w:val="000000"/>
-        </w:rPr>
-      </w:r>
     </w:p>
     <w:p>
       <w:pPr>
@@ -1721,11 +1716,6 @@
         </w:rPr>
         <w:t xml:space="preserve"> (8,000+ users): Configured DB backups for site pairing donations with soldiers in need         2023</w:t>
       </w:r>
-      <w:r>
-        <w:rPr>
-          <w:color w:val="auto"/>
-        </w:rPr>
-      </w:r>
     </w:p>
     <w:p>
       <w:pPr>
@@ -1770,11 +1760,6 @@
         <w:tab/>
         <w:t xml:space="preserve">            2022</w:t>
       </w:r>
-      <w:r>
-        <w:rPr>
-          <w:color w:val="auto"/>
-        </w:rPr>
-      </w:r>
     </w:p>
     <w:p>
       <w:pPr>
@@ -1819,11 +1804,6 @@
         <w:tab/>
         <w:tab/>
         <w:t xml:space="preserve">            2020</w:t>
-      </w:r>
-      <w:r>
-        <w:rPr>
-          <w:color w:val="auto"/>
-        </w:rPr>
       </w:r>
     </w:p>
     <w:p>

</xml_diff>